<commit_message>
correção de um mini erro na protopersona
</commit_message>
<xml_diff>
--- a/Documentação/Pyxis-Contextualização.docx
+++ b/Documentação/Pyxis-Contextualização.docx
@@ -124,7 +124,99 @@
     <w:p>
       <w:pPr>
         <w:spacing w:line="360" w:lineRule="auto"/>
+        <w:ind w:firstLine="708"/>
         <w:jc w:val="center"/>
+        <w:rPr>
+          <w:rFonts w:ascii="Arial" w:hAnsi="Arial" w:cs="Arial"/>
+          <w:sz w:val="20"/>
+          <w:szCs w:val="20"/>
+        </w:rPr>
+      </w:pPr>
+    </w:p>
+    <w:p>
+      <w:pPr>
+        <w:spacing w:line="360" w:lineRule="auto"/>
+        <w:ind w:firstLine="708"/>
+        <w:jc w:val="center"/>
+        <w:rPr>
+          <w:rFonts w:ascii="Arial" w:hAnsi="Arial" w:cs="Arial"/>
+          <w:sz w:val="20"/>
+          <w:szCs w:val="20"/>
+        </w:rPr>
+      </w:pPr>
+    </w:p>
+    <w:p>
+      <w:pPr>
+        <w:spacing w:line="360" w:lineRule="auto"/>
+        <w:ind w:firstLine="708"/>
+        <w:jc w:val="center"/>
+        <w:rPr>
+          <w:rFonts w:ascii="Arial" w:hAnsi="Arial" w:cs="Arial"/>
+          <w:sz w:val="20"/>
+          <w:szCs w:val="20"/>
+        </w:rPr>
+      </w:pPr>
+    </w:p>
+    <w:p>
+      <w:pPr>
+        <w:spacing w:line="360" w:lineRule="auto"/>
+        <w:jc w:val="center"/>
+        <w:rPr>
+          <w:rFonts w:ascii="Arial" w:hAnsi="Arial" w:cs="Arial"/>
+          <w:sz w:val="24"/>
+          <w:szCs w:val="24"/>
+        </w:rPr>
+      </w:pPr>
+      <w:r>
+        <w:rPr>
+          <w:rFonts w:ascii="Arial" w:hAnsi="Arial" w:cs="Arial"/>
+          <w:sz w:val="24"/>
+          <w:szCs w:val="24"/>
+        </w:rPr>
+        <w:t>Documento de Justificativa do Projeto</w:t>
+      </w:r>
+    </w:p>
+    <w:p>
+      <w:pPr>
+        <w:spacing w:line="360" w:lineRule="auto"/>
+        <w:ind w:firstLine="708"/>
+        <w:jc w:val="center"/>
+        <w:rPr>
+          <w:rFonts w:ascii="Arial" w:hAnsi="Arial" w:cs="Arial"/>
+          <w:sz w:val="20"/>
+          <w:szCs w:val="20"/>
+        </w:rPr>
+      </w:pPr>
+    </w:p>
+    <w:p>
+      <w:pPr>
+        <w:spacing w:line="360" w:lineRule="auto"/>
+        <w:jc w:val="center"/>
+        <w:rPr>
+          <w:rFonts w:ascii="Arial" w:hAnsi="Arial" w:cs="Arial"/>
+          <w:sz w:val="24"/>
+          <w:szCs w:val="24"/>
+        </w:rPr>
+      </w:pPr>
+      <w:r>
+        <w:rPr>
+          <w:rFonts w:ascii="Arial" w:hAnsi="Arial" w:cs="Arial"/>
+          <w:sz w:val="24"/>
+          <w:szCs w:val="24"/>
+        </w:rPr>
+        <w:t xml:space="preserve">Projeto </w:t>
+      </w:r>
+      <w:proofErr w:type="spellStart"/>
+      <w:r>
+        <w:rPr>
+          <w:rFonts w:ascii="Arial" w:hAnsi="Arial" w:cs="Arial"/>
+          <w:sz w:val="24"/>
+          <w:szCs w:val="24"/>
+        </w:rPr>
+        <w:t>Pyxis</w:t>
+      </w:r>
+      <w:proofErr w:type="spellEnd"/>
+      <w:r>
         <w:rPr>
           <w:rFonts w:ascii="Arial" w:hAnsi="Arial" w:cs="Arial"/>
           <w:b/>
@@ -132,7 +224,16 @@
           <w:sz w:val="24"/>
           <w:szCs w:val="24"/>
         </w:rPr>
-      </w:pPr>
+        <w:t xml:space="preserve"> </w:t>
+      </w:r>
+      <w:r>
+        <w:rPr>
+          <w:rFonts w:ascii="Arial" w:hAnsi="Arial" w:cs="Arial"/>
+          <w:sz w:val="24"/>
+          <w:szCs w:val="24"/>
+        </w:rPr>
+        <w:t>-</w:t>
+      </w:r>
       <w:r>
         <w:rPr>
           <w:rFonts w:ascii="Arial" w:hAnsi="Arial" w:cs="Arial"/>
@@ -141,120 +242,34 @@
           <w:sz w:val="24"/>
           <w:szCs w:val="24"/>
         </w:rPr>
-        <w:t xml:space="preserve">Projeto </w:t>
-      </w:r>
-      <w:proofErr w:type="spellStart"/>
-      <w:r>
-        <w:rPr>
-          <w:rFonts w:ascii="Arial" w:hAnsi="Arial" w:cs="Arial"/>
-          <w:b/>
-          <w:bCs/>
+        <w:t xml:space="preserve"> </w:t>
+      </w:r>
+      <w:r>
+        <w:rPr>
+          <w:rFonts w:ascii="Arial" w:hAnsi="Arial" w:cs="Arial"/>
           <w:sz w:val="24"/>
           <w:szCs w:val="24"/>
         </w:rPr>
-        <w:t>Pyxis</w:t>
-      </w:r>
-      <w:proofErr w:type="spellEnd"/>
-    </w:p>
-    <w:p>
-      <w:pPr>
-        <w:spacing w:line="360" w:lineRule="auto"/>
-        <w:ind w:firstLine="708"/>
-        <w:jc w:val="center"/>
-        <w:rPr>
-          <w:rFonts w:ascii="Arial" w:hAnsi="Arial" w:cs="Arial"/>
-          <w:sz w:val="20"/>
-          <w:szCs w:val="20"/>
-        </w:rPr>
-      </w:pPr>
-    </w:p>
-    <w:p>
-      <w:pPr>
-        <w:spacing w:line="360" w:lineRule="auto"/>
-        <w:ind w:firstLine="708"/>
-        <w:jc w:val="center"/>
-        <w:rPr>
-          <w:rFonts w:ascii="Arial" w:hAnsi="Arial" w:cs="Arial"/>
-          <w:sz w:val="20"/>
-          <w:szCs w:val="20"/>
-        </w:rPr>
-      </w:pPr>
-    </w:p>
-    <w:p>
-      <w:pPr>
-        <w:spacing w:line="360" w:lineRule="auto"/>
-        <w:jc w:val="center"/>
+        <w:t xml:space="preserve">Monitoramento de máquinas no </w:t>
+      </w:r>
+      <w:proofErr w:type="spellStart"/>
+      <w:r>
         <w:rPr>
           <w:rFonts w:ascii="Arial" w:hAnsi="Arial" w:cs="Arial"/>
           <w:sz w:val="24"/>
           <w:szCs w:val="24"/>
         </w:rPr>
-      </w:pPr>
+        <w:t>Call</w:t>
+      </w:r>
+      <w:proofErr w:type="spellEnd"/>
       <w:r>
         <w:rPr>
           <w:rFonts w:ascii="Arial" w:hAnsi="Arial" w:cs="Arial"/>
           <w:sz w:val="24"/>
           <w:szCs w:val="24"/>
         </w:rPr>
-        <w:t xml:space="preserve">Monitoramento de máquinas </w:t>
-      </w:r>
-      <w:r>
-        <w:rPr>
-          <w:rFonts w:ascii="Arial" w:hAnsi="Arial" w:cs="Arial"/>
-          <w:sz w:val="24"/>
-          <w:szCs w:val="24"/>
-        </w:rPr>
-        <w:t>n</w:t>
-      </w:r>
-      <w:r>
-        <w:rPr>
-          <w:rFonts w:ascii="Arial" w:hAnsi="Arial" w:cs="Arial"/>
-          <w:sz w:val="24"/>
-          <w:szCs w:val="24"/>
-        </w:rPr>
-        <w:t xml:space="preserve">o </w:t>
-      </w:r>
-      <w:proofErr w:type="spellStart"/>
-      <w:r>
-        <w:rPr>
-          <w:rFonts w:ascii="Arial" w:hAnsi="Arial" w:cs="Arial"/>
-          <w:sz w:val="24"/>
-          <w:szCs w:val="24"/>
-        </w:rPr>
-        <w:t>Call</w:t>
-      </w:r>
-      <w:proofErr w:type="spellEnd"/>
-      <w:r>
-        <w:rPr>
-          <w:rFonts w:ascii="Arial" w:hAnsi="Arial" w:cs="Arial"/>
-          <w:sz w:val="24"/>
-          <w:szCs w:val="24"/>
-        </w:rPr>
         <w:t xml:space="preserve"> Center</w:t>
       </w:r>
-    </w:p>
-    <w:p>
-      <w:pPr>
-        <w:spacing w:line="360" w:lineRule="auto"/>
-        <w:ind w:firstLine="708"/>
-        <w:rPr>
-          <w:rFonts w:ascii="Arial" w:hAnsi="Arial" w:cs="Arial"/>
-          <w:sz w:val="20"/>
-          <w:szCs w:val="20"/>
-        </w:rPr>
-      </w:pPr>
-    </w:p>
-    <w:p>
-      <w:pPr>
-        <w:spacing w:line="360" w:lineRule="auto"/>
-        <w:ind w:firstLine="708"/>
-        <w:jc w:val="center"/>
-        <w:rPr>
-          <w:rFonts w:ascii="Arial" w:hAnsi="Arial" w:cs="Arial"/>
-          <w:sz w:val="20"/>
-          <w:szCs w:val="20"/>
-        </w:rPr>
-      </w:pPr>
     </w:p>
     <w:p>
       <w:pPr>
@@ -1242,15 +1257,7 @@
           <w:color w:val="000000"/>
           <w:shd w:val="clear" w:color="auto" w:fill="FFFFFF"/>
         </w:rPr>
-        <w:t xml:space="preserve"> como lentidão ou travamento de tela</w:t>
-      </w:r>
-      <w:r>
-        <w:rPr>
-          <w:rFonts w:ascii="Arial" w:hAnsi="Arial" w:cs="Arial"/>
-          <w:color w:val="000000"/>
-          <w:shd w:val="clear" w:color="auto" w:fill="FFFFFF"/>
-        </w:rPr>
-        <w:t>,</w:t>
+        <w:t xml:space="preserve"> como lentidão ou travamento de tela,</w:t>
       </w:r>
       <w:r>
         <w:rPr>

</xml_diff>